<commit_message>
Node : Error connection cleaning
</commit_message>
<xml_diff>
--- a/Nodejs/documentation.docx
+++ b/Nodejs/documentation.docx
@@ -53,6 +53,12 @@
     <w:p/>
     <w:sdt>
       <w:sdtPr>
+        <w:rPr>
+          <w:rFonts w:asciiTheme="minorHAnsi" w:eastAsiaTheme="minorHAnsi" w:hAnsiTheme="minorHAnsi" w:cstheme="minorBidi"/>
+          <w:color w:val="404040" w:themeColor="text1" w:themeTint="BF"/>
+          <w:sz w:val="18"/>
+          <w:szCs w:val="20"/>
+        </w:rPr>
         <w:id w:val="1303586386"/>
         <w:docPartObj>
           <w:docPartGallery w:val="Table of Contents"/>
@@ -61,12 +67,8 @@
       </w:sdtPr>
       <w:sdtEndPr>
         <w:rPr>
-          <w:rFonts w:asciiTheme="minorHAnsi" w:eastAsiaTheme="minorHAnsi" w:hAnsiTheme="minorHAnsi" w:cstheme="minorBidi"/>
           <w:b/>
           <w:bCs/>
-          <w:color w:val="404040" w:themeColor="text1" w:themeTint="BF"/>
-          <w:sz w:val="18"/>
-          <w:szCs w:val="20"/>
         </w:rPr>
       </w:sdtEndPr>
       <w:sdtContent>
@@ -2070,8 +2072,6 @@
         <w:pStyle w:val="Titre1"/>
       </w:pPr>
       <w:bookmarkStart w:id="0" w:name="_Toc502767047"/>
-      <w:bookmarkStart w:id="1" w:name="_GoBack"/>
-      <w:bookmarkEnd w:id="1"/>
       <w:r>
         <w:lastRenderedPageBreak/>
         <w:t>CONNEXION</w:t>
@@ -2094,16 +2094,20 @@
           <w:numId w:val="0"/>
         </w:numPr>
         <w:ind w:left="360"/>
+        <w:rPr>
+          <w:lang w:val="en-US"/>
+        </w:rPr>
       </w:pPr>
-      <w:bookmarkStart w:id="2" w:name="_Toc502767048"/>
+      <w:bookmarkStart w:id="1" w:name="_Toc502767048"/>
       <w:proofErr w:type="spellStart"/>
-      <w:proofErr w:type="gramStart"/>
       <w:r>
+        <w:rPr>
+          <w:lang w:val="en-US"/>
+        </w:rPr>
         <w:t>auth_attempt</w:t>
       </w:r>
-      <w:bookmarkEnd w:id="2"/>
+      <w:bookmarkEnd w:id="1"/>
       <w:proofErr w:type="spellEnd"/>
-      <w:proofErr w:type="gramEnd"/>
     </w:p>
     <w:sdt>
       <w:sdtPr>
@@ -2131,6 +2135,7 @@
               <w:lang w:val="en-US"/>
             </w:rPr>
           </w:pPr>
+          <w:proofErr w:type="spellStart"/>
           <w:proofErr w:type="gramStart"/>
           <w:r>
             <w:rPr>
@@ -2139,6 +2144,7 @@
             </w:rPr>
             <w:t>param</w:t>
           </w:r>
+          <w:proofErr w:type="spellEnd"/>
           <w:proofErr w:type="gramEnd"/>
           <w:r>
             <w:rPr>
@@ -2397,13 +2403,7 @@
             <w:rPr>
               <w:rStyle w:val="Emphaseple"/>
             </w:rPr>
-            <w:t xml:space="preserve">Evènement </w:t>
-          </w:r>
-          <w:r>
-            <w:rPr>
-              <w:rStyle w:val="Emphaseple"/>
-            </w:rPr>
-            <w:t>à émettre pour vérifier l’authentification d’un utilisateur.</w:t>
+            <w:t>Evènement à émettre pour vérifier l’authentification d’un utilisateur.</w:t>
           </w:r>
         </w:p>
       </w:sdtContent>
@@ -2420,7 +2420,7 @@
           <w:lang w:val="en-US"/>
         </w:rPr>
       </w:pPr>
-      <w:bookmarkStart w:id="3" w:name="_Toc502767049"/>
+      <w:bookmarkStart w:id="2" w:name="_Toc502767049"/>
       <w:proofErr w:type="spellStart"/>
       <w:r>
         <w:rPr>
@@ -2428,7 +2428,7 @@
         </w:rPr>
         <w:t>sign_up_attempt</w:t>
       </w:r>
-      <w:bookmarkEnd w:id="3"/>
+      <w:bookmarkEnd w:id="2"/>
       <w:proofErr w:type="spellEnd"/>
     </w:p>
     <w:sdt>
@@ -2491,7 +2491,29 @@
               <w:szCs w:val="19"/>
               <w:lang w:val="en-US"/>
             </w:rPr>
-            <w:t>{ 'email': "", 'name': "", 'surname': "</w:t>
+            <w:t>{ 'email': "",</w:t>
+          </w:r>
+          <w:r>
+            <w:rPr>
+              <w:rFonts w:ascii="Consolas" w:hAnsi="Consolas" w:cs="Consolas"/>
+              <w:color w:val="008000"/>
+              <w:sz w:val="19"/>
+              <w:szCs w:val="19"/>
+              <w:lang w:val="en-US"/>
+            </w:rPr>
+            <w:t xml:space="preserve"> ‘password’:,</w:t>
+          </w:r>
+          <w:bookmarkStart w:id="3" w:name="_GoBack"/>
+          <w:bookmarkEnd w:id="3"/>
+          <w:r>
+            <w:rPr>
+              <w:rFonts w:ascii="Consolas" w:hAnsi="Consolas" w:cs="Consolas"/>
+              <w:color w:val="008000"/>
+              <w:sz w:val="19"/>
+              <w:szCs w:val="19"/>
+              <w:lang w:val="en-US"/>
+            </w:rPr>
+            <w:t xml:space="preserve"> 'name': "", 'surname': "</w:t>
           </w:r>
           <w:r>
             <w:rPr>
@@ -2767,20 +2789,16 @@
           <w:numId w:val="0"/>
         </w:numPr>
         <w:ind w:left="360"/>
-        <w:rPr>
-          <w:lang w:val="en-US"/>
-        </w:rPr>
       </w:pPr>
       <w:bookmarkStart w:id="4" w:name="_Toc502767050"/>
       <w:proofErr w:type="spellStart"/>
+      <w:proofErr w:type="gramStart"/>
       <w:r>
-        <w:rPr>
-          <w:lang w:val="en-US"/>
-        </w:rPr>
         <w:t>auth_success</w:t>
       </w:r>
       <w:bookmarkEnd w:id="4"/>
       <w:proofErr w:type="spellEnd"/>
+      <w:proofErr w:type="gramEnd"/>
     </w:p>
     <w:sdt>
       <w:sdtPr>
@@ -2802,29 +2820,27 @@
             <w:shd w:val="clear" w:color="auto" w:fill="F2F2F2" w:themeFill="background1" w:themeFillShade="F2"/>
             <w:rPr>
               <w:rStyle w:val="Titre5Car"/>
-              <w:lang w:val="en-US"/>
-            </w:rPr>
-          </w:pPr>
+            </w:rPr>
+          </w:pPr>
+          <w:proofErr w:type="spellStart"/>
           <w:proofErr w:type="gramStart"/>
           <w:r>
             <w:rPr>
               <w:rStyle w:val="Titre5Car"/>
-              <w:lang w:val="en-US"/>
             </w:rPr>
             <w:t>param</w:t>
           </w:r>
+          <w:proofErr w:type="spellEnd"/>
           <w:proofErr w:type="gramEnd"/>
           <w:r>
             <w:rPr>
               <w:rStyle w:val="Titre5Car"/>
-              <w:lang w:val="en-US"/>
             </w:rPr>
             <w:t>:</w:t>
           </w:r>
           <w:r>
             <w:rPr>
               <w:rStyle w:val="Titre5Car"/>
-              <w:lang w:val="en-US"/>
             </w:rPr>
             <w:t xml:space="preserve"> </w:t>
           </w:r>
@@ -2848,6 +2864,10 @@
           </w:pPr>
           <w:sdt>
             <w:sdtPr>
+              <w:rPr>
+                <w:i/>
+                <w:iCs/>
+              </w:rPr>
               <w:id w:val="1173529971"/>
               <w:placeholder>
                 <w:docPart w:val="3D48B3980B89471485ACC39CC9CFE66A"/>
@@ -2857,6 +2877,8 @@
               <w:rPr>
                 <w:rStyle w:val="Titre5Car"/>
                 <w:rFonts w:asciiTheme="majorHAnsi" w:eastAsiaTheme="majorEastAsia" w:hAnsiTheme="majorHAnsi" w:cstheme="majorBidi"/>
+                <w:i w:val="0"/>
+                <w:iCs w:val="0"/>
                 <w:color w:val="2E74B5" w:themeColor="accent1" w:themeShade="BF"/>
               </w:rPr>
             </w:sdtEndPr>
@@ -3016,6 +3038,7 @@
               <w:lang w:val="en-US"/>
             </w:rPr>
           </w:pPr>
+          <w:proofErr w:type="spellStart"/>
           <w:proofErr w:type="gramStart"/>
           <w:r>
             <w:rPr>
@@ -3024,6 +3047,7 @@
             </w:rPr>
             <w:t>param</w:t>
           </w:r>
+          <w:proofErr w:type="spellEnd"/>
           <w:proofErr w:type="gramEnd"/>
           <w:r>
             <w:rPr>
@@ -3056,6 +3080,10 @@
           </w:pPr>
           <w:sdt>
             <w:sdtPr>
+              <w:rPr>
+                <w:i/>
+                <w:iCs/>
+              </w:rPr>
               <w:id w:val="1079946073"/>
               <w:placeholder>
                 <w:docPart w:val="7D83868AE59442E388EFCFA8109E438A"/>
@@ -3065,6 +3093,8 @@
               <w:rPr>
                 <w:rStyle w:val="Titre5Car"/>
                 <w:rFonts w:asciiTheme="majorHAnsi" w:eastAsiaTheme="majorEastAsia" w:hAnsiTheme="majorHAnsi" w:cstheme="majorBidi"/>
+                <w:i w:val="0"/>
+                <w:iCs w:val="0"/>
                 <w:color w:val="2E74B5" w:themeColor="accent1" w:themeShade="BF"/>
               </w:rPr>
             </w:sdtEndPr>
@@ -3145,26 +3175,19 @@
           <w:numId w:val="0"/>
         </w:numPr>
         <w:ind w:left="360"/>
-        <w:rPr>
-          <w:lang w:val="en-US"/>
-        </w:rPr>
       </w:pPr>
       <w:bookmarkStart w:id="6" w:name="_Toc502767052"/>
       <w:proofErr w:type="spellStart"/>
+      <w:proofErr w:type="gramStart"/>
       <w:r>
-        <w:rPr>
-          <w:lang w:val="en-US"/>
-        </w:rPr>
         <w:t>registration</w:t>
       </w:r>
       <w:r>
-        <w:rPr>
-          <w:lang w:val="en-US"/>
-        </w:rPr>
         <w:t>_success</w:t>
       </w:r>
       <w:bookmarkEnd w:id="6"/>
       <w:proofErr w:type="spellEnd"/>
+      <w:proofErr w:type="gramEnd"/>
     </w:p>
     <w:sdt>
       <w:sdtPr>
@@ -3224,6 +3247,10 @@
           </w:pPr>
           <w:sdt>
             <w:sdtPr>
+              <w:rPr>
+                <w:i/>
+                <w:iCs/>
+              </w:rPr>
               <w:id w:val="1304120800"/>
               <w:placeholder>
                 <w:docPart w:val="831E1E5F3D5840ACBF8715AC878F64AD"/>
@@ -3233,6 +3260,8 @@
               <w:rPr>
                 <w:rStyle w:val="Titre5Car"/>
                 <w:rFonts w:asciiTheme="majorHAnsi" w:eastAsiaTheme="majorEastAsia" w:hAnsiTheme="majorHAnsi" w:cstheme="majorBidi"/>
+                <w:i w:val="0"/>
+                <w:iCs w:val="0"/>
                 <w:color w:val="2E74B5" w:themeColor="accent1" w:themeShade="BF"/>
               </w:rPr>
             </w:sdtEndPr>
@@ -3396,6 +3425,10 @@
           </w:pPr>
           <w:sdt>
             <w:sdtPr>
+              <w:rPr>
+                <w:i/>
+                <w:iCs/>
+              </w:rPr>
               <w:id w:val="-1916697496"/>
               <w:placeholder>
                 <w:docPart w:val="67B2DC5ADCF74D9B87B6BBB72550176A"/>
@@ -3405,6 +3438,8 @@
               <w:rPr>
                 <w:rStyle w:val="Titre5Car"/>
                 <w:rFonts w:asciiTheme="majorHAnsi" w:eastAsiaTheme="majorEastAsia" w:hAnsiTheme="majorHAnsi" w:cstheme="majorBidi"/>
+                <w:i w:val="0"/>
+                <w:iCs w:val="0"/>
                 <w:color w:val="2E74B5" w:themeColor="accent1" w:themeShade="BF"/>
               </w:rPr>
             </w:sdtEndPr>
@@ -3484,19 +3519,7 @@
             <w:rPr>
               <w:rStyle w:val="Emphaseple"/>
             </w:rPr>
-            <w:t xml:space="preserve">Evènement émis quand </w:t>
-          </w:r>
-          <w:r>
-            <w:rPr>
-              <w:rStyle w:val="Emphaseple"/>
-            </w:rPr>
-            <w:t>une erreur survient dans le serveur NODE.</w:t>
-          </w:r>
-          <w:r>
-            <w:rPr>
-              <w:rStyle w:val="Emphaseple"/>
-            </w:rPr>
-            <w:t xml:space="preserve"> </w:t>
+            <w:t xml:space="preserve">Evènement émis quand une erreur survient dans le serveur NODE. </w:t>
           </w:r>
         </w:p>
       </w:sdtContent>
@@ -3578,6 +3601,10 @@
           </w:pPr>
           <w:sdt>
             <w:sdtPr>
+              <w:rPr>
+                <w:i/>
+                <w:iCs/>
+              </w:rPr>
               <w:id w:val="1900007050"/>
               <w:placeholder>
                 <w:docPart w:val="E1135BB1260E40148AFDEDB00A0017A1"/>
@@ -3587,6 +3614,8 @@
               <w:rPr>
                 <w:rStyle w:val="Titre5Car"/>
                 <w:rFonts w:asciiTheme="majorHAnsi" w:eastAsiaTheme="majorEastAsia" w:hAnsiTheme="majorHAnsi" w:cstheme="majorBidi"/>
+                <w:i w:val="0"/>
+                <w:iCs w:val="0"/>
                 <w:color w:val="2E74B5" w:themeColor="accent1" w:themeShade="BF"/>
               </w:rPr>
             </w:sdtEndPr>
@@ -3732,6 +3761,7 @@
             <w:shd w:val="clear" w:color="auto" w:fill="F2F2F2" w:themeFill="background1" w:themeFillShade="F2"/>
             <w:rPr>
               <w:rStyle w:val="Titre5Car"/>
+              <w:lang w:val="en-US"/>
             </w:rPr>
           </w:pPr>
           <w:proofErr w:type="spellStart"/>
@@ -3739,6 +3769,7 @@
           <w:r>
             <w:rPr>
               <w:rStyle w:val="Titre5Car"/>
+              <w:lang w:val="en-US"/>
             </w:rPr>
             <w:t>param</w:t>
           </w:r>
@@ -3747,18 +3778,22 @@
           <w:r>
             <w:rPr>
               <w:rStyle w:val="Titre5Car"/>
+              <w:lang w:val="en-US"/>
             </w:rPr>
             <w:t xml:space="preserve">: </w:t>
           </w:r>
+          <w:proofErr w:type="spellStart"/>
           <w:r>
             <w:rPr>
               <w:rFonts w:ascii="Consolas" w:hAnsi="Consolas" w:cs="Consolas"/>
               <w:color w:val="008000"/>
               <w:sz w:val="19"/>
               <w:szCs w:val="19"/>
+              <w:lang w:val="en-US"/>
             </w:rPr>
             <w:t>Aucun</w:t>
           </w:r>
+          <w:proofErr w:type="spellEnd"/>
         </w:p>
         <w:p>
           <w:pPr>
@@ -3766,10 +3801,15 @@
             <w:spacing w:after="0" w:line="240" w:lineRule="auto"/>
             <w:rPr>
               <w:rStyle w:val="Emphaseple"/>
+              <w:lang w:val="en-US"/>
             </w:rPr>
           </w:pPr>
           <w:sdt>
             <w:sdtPr>
+              <w:rPr>
+                <w:i/>
+                <w:iCs/>
+              </w:rPr>
               <w:id w:val="-568423246"/>
               <w:placeholder>
                 <w:docPart w:val="B6495E68F5034E80ACC3B7B734333AA5"/>
@@ -3779,23 +3819,25 @@
               <w:rPr>
                 <w:rStyle w:val="Titre5Car"/>
                 <w:rFonts w:asciiTheme="majorHAnsi" w:eastAsiaTheme="majorEastAsia" w:hAnsiTheme="majorHAnsi" w:cstheme="majorBidi"/>
+                <w:i w:val="0"/>
+                <w:iCs w:val="0"/>
                 <w:color w:val="2E74B5" w:themeColor="accent1" w:themeShade="BF"/>
               </w:rPr>
             </w:sdtEndPr>
             <w:sdtContent>
-              <w:proofErr w:type="spellStart"/>
               <w:proofErr w:type="gramStart"/>
               <w:r>
                 <w:rPr>
                   <w:rStyle w:val="Titre5Car"/>
+                  <w:lang w:val="en-US"/>
                 </w:rPr>
                 <w:t>reply</w:t>
               </w:r>
-              <w:proofErr w:type="spellEnd"/>
               <w:proofErr w:type="gramEnd"/>
               <w:r>
                 <w:rPr>
                   <w:rStyle w:val="Titre5Car"/>
+                  <w:lang w:val="en-US"/>
                 </w:rPr>
                 <w:t xml:space="preserve"> : </w:t>
               </w:r>
@@ -3805,43 +3847,16 @@
                   <w:color w:val="008000"/>
                   <w:sz w:val="19"/>
                   <w:szCs w:val="19"/>
-                </w:rPr>
-                <w:t>&lt;</w:t>
-              </w:r>
-              <w:r>
-                <w:rPr>
-                  <w:rFonts w:ascii="Consolas" w:hAnsi="Consolas" w:cs="Consolas"/>
-                  <w:color w:val="008000"/>
-                  <w:sz w:val="19"/>
-                  <w:szCs w:val="19"/>
-                </w:rPr>
-                <w:t xml:space="preserve">STRING&gt; </w:t>
-              </w:r>
-              <w:proofErr w:type="spellStart"/>
-              <w:r>
-                <w:rPr>
-                  <w:rFonts w:ascii="Consolas" w:hAnsi="Consolas" w:cs="Consolas"/>
-                  <w:color w:val="008000"/>
-                  <w:sz w:val="19"/>
-                  <w:szCs w:val="19"/>
-                </w:rPr>
-                <w:t>Error</w:t>
-              </w:r>
-              <w:proofErr w:type="spellEnd"/>
-              <w:r>
-                <w:rPr>
-                  <w:rFonts w:ascii="Consolas" w:hAnsi="Consolas" w:cs="Consolas"/>
-                  <w:color w:val="008000"/>
-                  <w:sz w:val="19"/>
-                  <w:szCs w:val="19"/>
-                </w:rPr>
-                <w:t xml:space="preserve"> </w:t>
+                  <w:lang w:val="en-US"/>
+                </w:rPr>
+                <w:t xml:space="preserve">&lt;STRING&gt; Error </w:t>
               </w:r>
             </w:sdtContent>
           </w:sdt>
           <w:r>
             <w:rPr>
               <w:rStyle w:val="Titre5Car"/>
+              <w:lang w:val="en-US"/>
             </w:rPr>
             <w:br/>
           </w:r>
@@ -3896,16 +3911,20 @@
           <w:numId w:val="0"/>
         </w:numPr>
         <w:ind w:left="360"/>
+        <w:rPr>
+          <w:lang w:val="en-US"/>
+        </w:rPr>
       </w:pPr>
       <w:bookmarkStart w:id="11" w:name="_Toc502767057"/>
       <w:proofErr w:type="spellStart"/>
-      <w:proofErr w:type="gramStart"/>
       <w:r>
+        <w:rPr>
+          <w:lang w:val="en-US"/>
+        </w:rPr>
         <w:t>request_family</w:t>
       </w:r>
       <w:bookmarkEnd w:id="11"/>
       <w:proofErr w:type="spellEnd"/>
-      <w:proofErr w:type="gramEnd"/>
     </w:p>
     <w:sdt>
       <w:sdtPr>
@@ -3933,6 +3952,7 @@
               <w:lang w:val="en-US"/>
             </w:rPr>
           </w:pPr>
+          <w:proofErr w:type="spellStart"/>
           <w:proofErr w:type="gramStart"/>
           <w:r>
             <w:rPr>
@@ -3941,6 +3961,7 @@
             </w:rPr>
             <w:t>param</w:t>
           </w:r>
+          <w:proofErr w:type="spellEnd"/>
           <w:proofErr w:type="gramEnd"/>
           <w:r>
             <w:rPr>
@@ -4546,6 +4567,7 @@
               <w:lang w:val="en-US"/>
             </w:rPr>
           </w:pPr>
+          <w:proofErr w:type="spellStart"/>
           <w:proofErr w:type="gramStart"/>
           <w:r>
             <w:rPr>
@@ -4554,6 +4576,7 @@
             </w:rPr>
             <w:t>param</w:t>
           </w:r>
+          <w:proofErr w:type="spellEnd"/>
           <w:proofErr w:type="gramEnd"/>
           <w:r>
             <w:rPr>
@@ -4590,17 +4613,7 @@
               <w:szCs w:val="19"/>
               <w:lang w:val="en-US"/>
             </w:rPr>
-            <w:t xml:space="preserve"> </w:t>
-          </w:r>
-          <w:r>
-            <w:rPr>
-              <w:rFonts w:ascii="Consolas" w:hAnsi="Consolas" w:cs="Consolas"/>
-              <w:color w:val="008000"/>
-              <w:sz w:val="19"/>
-              <w:szCs w:val="19"/>
-              <w:lang w:val="en-US"/>
-            </w:rPr>
-            <w:t>'token':,'email':,'current_family_id':,'</w:t>
+            <w:t xml:space="preserve"> 'token':,'email':,'current_family_id':,'</w:t>
           </w:r>
           <w:proofErr w:type="spellStart"/>
           <w:r>
@@ -4860,6 +4873,7 @@
               <w:lang w:val="en-US"/>
             </w:rPr>
           </w:pPr>
+          <w:proofErr w:type="spellStart"/>
           <w:proofErr w:type="gramStart"/>
           <w:r>
             <w:rPr>
@@ -4868,6 +4882,7 @@
             </w:rPr>
             <w:t>param</w:t>
           </w:r>
+          <w:proofErr w:type="spellEnd"/>
           <w:proofErr w:type="gramEnd"/>
           <w:r>
             <w:rPr>
@@ -5114,6 +5129,7 @@
               <w:lang w:val="en-US"/>
             </w:rPr>
           </w:pPr>
+          <w:proofErr w:type="spellStart"/>
           <w:proofErr w:type="gramStart"/>
           <w:r>
             <w:rPr>
@@ -5122,6 +5138,7 @@
             </w:rPr>
             <w:t>param</w:t>
           </w:r>
+          <w:proofErr w:type="spellEnd"/>
           <w:proofErr w:type="gramEnd"/>
           <w:r>
             <w:rPr>
@@ -5367,37 +5384,33 @@
             <w:shd w:val="clear" w:color="auto" w:fill="F2F2F2" w:themeFill="background1" w:themeFillShade="F2"/>
             <w:rPr>
               <w:rStyle w:val="Titre5Car"/>
-              <w:lang w:val="en-US"/>
-            </w:rPr>
-          </w:pPr>
+            </w:rPr>
+          </w:pPr>
+          <w:proofErr w:type="spellStart"/>
           <w:proofErr w:type="gramStart"/>
           <w:r>
             <w:rPr>
               <w:rStyle w:val="Titre5Car"/>
-              <w:lang w:val="en-US"/>
             </w:rPr>
             <w:t>param</w:t>
           </w:r>
+          <w:proofErr w:type="spellEnd"/>
           <w:proofErr w:type="gramEnd"/>
           <w:r>
             <w:rPr>
               <w:rStyle w:val="Titre5Car"/>
-              <w:lang w:val="en-US"/>
             </w:rPr>
             <w:t xml:space="preserve">: </w:t>
           </w:r>
-          <w:proofErr w:type="spellStart"/>
           <w:r>
             <w:rPr>
               <w:rFonts w:ascii="Consolas" w:hAnsi="Consolas" w:cs="Consolas"/>
               <w:color w:val="008000"/>
               <w:sz w:val="19"/>
               <w:szCs w:val="19"/>
-              <w:lang w:val="en-US"/>
             </w:rPr>
             <w:t>Aucun</w:t>
           </w:r>
-          <w:proofErr w:type="spellEnd"/>
         </w:p>
         <w:p>
           <w:pPr>
@@ -5409,6 +5422,10 @@
           </w:pPr>
           <w:sdt>
             <w:sdtPr>
+              <w:rPr>
+                <w:i/>
+                <w:iCs/>
+              </w:rPr>
               <w:id w:val="1820464760"/>
               <w:placeholder>
                 <w:docPart w:val="C50E780F4A0B4755858AE4A4E876983C"/>
@@ -5418,6 +5435,8 @@
               <w:rPr>
                 <w:rStyle w:val="Titre5Car"/>
                 <w:rFonts w:asciiTheme="majorHAnsi" w:eastAsiaTheme="majorEastAsia" w:hAnsiTheme="majorHAnsi" w:cstheme="majorBidi"/>
+                <w:i w:val="0"/>
+                <w:iCs w:val="0"/>
                 <w:color w:val="2E74B5" w:themeColor="accent1" w:themeShade="BF"/>
               </w:rPr>
             </w:sdtEndPr>
@@ -5603,19 +5622,15 @@
           <w:numId w:val="0"/>
         </w:numPr>
         <w:ind w:left="360"/>
-        <w:rPr>
-          <w:lang w:val="en-US"/>
-        </w:rPr>
       </w:pPr>
       <w:bookmarkStart w:id="17" w:name="_Toc502767063"/>
+      <w:proofErr w:type="spellStart"/>
       <w:proofErr w:type="gramStart"/>
       <w:r>
-        <w:rPr>
-          <w:lang w:val="en-US"/>
-        </w:rPr>
         <w:t>error</w:t>
       </w:r>
       <w:bookmarkEnd w:id="17"/>
+      <w:proofErr w:type="spellEnd"/>
       <w:proofErr w:type="gramEnd"/>
     </w:p>
     <w:sdt>
@@ -5638,37 +5653,33 @@
             <w:shd w:val="clear" w:color="auto" w:fill="F2F2F2" w:themeFill="background1" w:themeFillShade="F2"/>
             <w:rPr>
               <w:rStyle w:val="Titre5Car"/>
-              <w:lang w:val="en-US"/>
-            </w:rPr>
-          </w:pPr>
+            </w:rPr>
+          </w:pPr>
+          <w:proofErr w:type="spellStart"/>
           <w:proofErr w:type="gramStart"/>
           <w:r>
             <w:rPr>
               <w:rStyle w:val="Titre5Car"/>
-              <w:lang w:val="en-US"/>
             </w:rPr>
             <w:t>param</w:t>
           </w:r>
+          <w:proofErr w:type="spellEnd"/>
           <w:proofErr w:type="gramEnd"/>
           <w:r>
             <w:rPr>
               <w:rStyle w:val="Titre5Car"/>
-              <w:lang w:val="en-US"/>
             </w:rPr>
             <w:t xml:space="preserve">: </w:t>
           </w:r>
-          <w:proofErr w:type="spellStart"/>
           <w:r>
             <w:rPr>
               <w:rFonts w:ascii="Consolas" w:hAnsi="Consolas" w:cs="Consolas"/>
               <w:color w:val="008000"/>
               <w:sz w:val="19"/>
               <w:szCs w:val="19"/>
-              <w:lang w:val="en-US"/>
             </w:rPr>
             <w:t>Aucun</w:t>
           </w:r>
-          <w:proofErr w:type="spellEnd"/>
         </w:p>
         <w:p>
           <w:pPr>
@@ -5676,11 +5687,14 @@
             <w:spacing w:after="0" w:line="240" w:lineRule="auto"/>
             <w:rPr>
               <w:rStyle w:val="Emphaseple"/>
-              <w:lang w:val="en-US"/>
             </w:rPr>
           </w:pPr>
           <w:sdt>
             <w:sdtPr>
+              <w:rPr>
+                <w:i/>
+                <w:iCs/>
+              </w:rPr>
               <w:id w:val="-2059460080"/>
               <w:placeholder>
                 <w:docPart w:val="CCDD65BC03B94AEEBBFD15DC06F2E198"/>
@@ -5690,23 +5704,25 @@
               <w:rPr>
                 <w:rStyle w:val="Titre5Car"/>
                 <w:rFonts w:asciiTheme="majorHAnsi" w:eastAsiaTheme="majorEastAsia" w:hAnsiTheme="majorHAnsi" w:cstheme="majorBidi"/>
+                <w:i w:val="0"/>
+                <w:iCs w:val="0"/>
                 <w:color w:val="2E74B5" w:themeColor="accent1" w:themeShade="BF"/>
               </w:rPr>
             </w:sdtEndPr>
             <w:sdtContent>
+              <w:proofErr w:type="spellStart"/>
               <w:proofErr w:type="gramStart"/>
               <w:r>
                 <w:rPr>
                   <w:rStyle w:val="Titre5Car"/>
-                  <w:lang w:val="en-US"/>
                 </w:rPr>
                 <w:t>reply</w:t>
               </w:r>
+              <w:proofErr w:type="spellEnd"/>
               <w:proofErr w:type="gramEnd"/>
               <w:r>
                 <w:rPr>
                   <w:rStyle w:val="Titre5Car"/>
-                  <w:lang w:val="en-US"/>
                 </w:rPr>
                 <w:t xml:space="preserve"> : </w:t>
               </w:r>
@@ -5716,16 +5732,34 @@
                   <w:color w:val="008000"/>
                   <w:sz w:val="19"/>
                   <w:szCs w:val="19"/>
-                  <w:lang w:val="en-US"/>
-                </w:rPr>
-                <w:t xml:space="preserve">&lt;STRING&gt; Error </w:t>
+                </w:rPr>
+                <w:t xml:space="preserve">&lt;STRING&gt; </w:t>
+              </w:r>
+              <w:proofErr w:type="spellStart"/>
+              <w:r>
+                <w:rPr>
+                  <w:rFonts w:ascii="Consolas" w:hAnsi="Consolas" w:cs="Consolas"/>
+                  <w:color w:val="008000"/>
+                  <w:sz w:val="19"/>
+                  <w:szCs w:val="19"/>
+                </w:rPr>
+                <w:t>Error</w:t>
+              </w:r>
+              <w:proofErr w:type="spellEnd"/>
+              <w:r>
+                <w:rPr>
+                  <w:rFonts w:ascii="Consolas" w:hAnsi="Consolas" w:cs="Consolas"/>
+                  <w:color w:val="008000"/>
+                  <w:sz w:val="19"/>
+                  <w:szCs w:val="19"/>
+                </w:rPr>
+                <w:t xml:space="preserve"> </w:t>
               </w:r>
             </w:sdtContent>
           </w:sdt>
           <w:r>
             <w:rPr>
               <w:rStyle w:val="Titre5Car"/>
-              <w:lang w:val="en-US"/>
             </w:rPr>
             <w:br/>
           </w:r>
@@ -5817,6 +5851,7 @@
               <w:lang w:val="en-US"/>
             </w:rPr>
           </w:pPr>
+          <w:proofErr w:type="spellStart"/>
           <w:proofErr w:type="gramStart"/>
           <w:r>
             <w:rPr>
@@ -5825,6 +5860,7 @@
             </w:rPr>
             <w:t>param</w:t>
           </w:r>
+          <w:proofErr w:type="spellEnd"/>
           <w:proofErr w:type="gramEnd"/>
           <w:r>
             <w:rPr>
@@ -5849,28 +5885,29 @@
               <w:color w:val="008000"/>
               <w:sz w:val="19"/>
               <w:szCs w:val="19"/>
-            </w:rPr>
-            <w:t>{'</w:t>
-          </w:r>
-          <w:proofErr w:type="spellStart"/>
+              <w:lang w:val="en-US"/>
+            </w:rPr>
+            <w:t>{'token': </w:t>
+          </w:r>
           <w:r>
             <w:rPr>
               <w:rFonts w:ascii="Consolas" w:hAnsi="Consolas" w:cs="Consolas"/>
               <w:color w:val="008000"/>
               <w:sz w:val="19"/>
               <w:szCs w:val="19"/>
-            </w:rPr>
-            <w:t>token</w:t>
-          </w:r>
-          <w:proofErr w:type="spellEnd"/>
+              <w:lang w:val="en-US"/>
+            </w:rPr>
+            <w:t>""</w:t>
+          </w:r>
           <w:r>
             <w:rPr>
               <w:rFonts w:ascii="Consolas" w:hAnsi="Consolas" w:cs="Consolas"/>
               <w:color w:val="008000"/>
               <w:sz w:val="19"/>
               <w:szCs w:val="19"/>
-            </w:rPr>
-            <w:t>': </w:t>
+              <w:lang w:val="en-US"/>
+            </w:rPr>
+            <w:t>,</w:t>
           </w:r>
           <w:r>
             <w:rPr>
@@ -5880,7 +5917,7 @@
               <w:szCs w:val="19"/>
               <w:lang w:val="en-US"/>
             </w:rPr>
-            <w:t>""</w:t>
+            <w:t>'email':</w:t>
           </w:r>
           <w:r>
             <w:rPr>
@@ -5890,7 +5927,7 @@
               <w:szCs w:val="19"/>
               <w:lang w:val="en-US"/>
             </w:rPr>
-            <w:t>,</w:t>
+            <w:t xml:space="preserve"> </w:t>
           </w:r>
           <w:r>
             <w:rPr>
@@ -5898,8 +5935,9 @@
               <w:color w:val="008000"/>
               <w:sz w:val="19"/>
               <w:szCs w:val="19"/>
-            </w:rPr>
-            <w:t>'email':</w:t>
+              <w:lang w:val="en-US"/>
+            </w:rPr>
+            <w:t>""</w:t>
           </w:r>
           <w:r>
             <w:rPr>
@@ -5908,25 +5946,6 @@
               <w:sz w:val="19"/>
               <w:szCs w:val="19"/>
               <w:lang w:val="en-US"/>
-            </w:rPr>
-            <w:t xml:space="preserve"> </w:t>
-          </w:r>
-          <w:r>
-            <w:rPr>
-              <w:rFonts w:ascii="Consolas" w:hAnsi="Consolas" w:cs="Consolas"/>
-              <w:color w:val="008000"/>
-              <w:sz w:val="19"/>
-              <w:szCs w:val="19"/>
-              <w:lang w:val="en-US"/>
-            </w:rPr>
-            <w:t>""</w:t>
-          </w:r>
-          <w:r>
-            <w:rPr>
-              <w:rFonts w:ascii="Consolas" w:hAnsi="Consolas" w:cs="Consolas"/>
-              <w:color w:val="008000"/>
-              <w:sz w:val="19"/>
-              <w:szCs w:val="19"/>
             </w:rPr>
             <w:t>}</w:t>
           </w:r>
@@ -6380,6 +6399,7 @@
               <w:lang w:val="en-US"/>
             </w:rPr>
           </w:pPr>
+          <w:proofErr w:type="spellStart"/>
           <w:proofErr w:type="gramStart"/>
           <w:r>
             <w:rPr>
@@ -6388,6 +6408,7 @@
             </w:rPr>
             <w:t>param</w:t>
           </w:r>
+          <w:proofErr w:type="spellEnd"/>
           <w:proofErr w:type="gramEnd"/>
           <w:r>
             <w:rPr>
@@ -6420,6 +6441,10 @@
           </w:pPr>
           <w:sdt>
             <w:sdtPr>
+              <w:rPr>
+                <w:i/>
+                <w:iCs/>
+              </w:rPr>
               <w:id w:val="288491324"/>
               <w:placeholder>
                 <w:docPart w:val="91A9D6FF362246A7BB2BF8DDA9E599CA"/>
@@ -6429,6 +6454,8 @@
               <w:rPr>
                 <w:rStyle w:val="Titre5Car"/>
                 <w:rFonts w:asciiTheme="majorHAnsi" w:eastAsiaTheme="majorEastAsia" w:hAnsiTheme="majorHAnsi" w:cstheme="majorBidi"/>
+                <w:i w:val="0"/>
+                <w:iCs w:val="0"/>
                 <w:color w:val="2E74B5" w:themeColor="accent1" w:themeShade="BF"/>
               </w:rPr>
             </w:sdtEndPr>
@@ -6634,6 +6661,10 @@
           </w:pPr>
           <w:sdt>
             <w:sdtPr>
+              <w:rPr>
+                <w:i/>
+                <w:iCs/>
+              </w:rPr>
               <w:id w:val="-1257817806"/>
               <w:placeholder>
                 <w:docPart w:val="07AB365FA34040198069FE367E19273C"/>
@@ -6643,6 +6674,8 @@
               <w:rPr>
                 <w:rStyle w:val="Titre5Car"/>
                 <w:rFonts w:asciiTheme="majorHAnsi" w:eastAsiaTheme="majorEastAsia" w:hAnsiTheme="majorHAnsi" w:cstheme="majorBidi"/>
+                <w:i w:val="0"/>
+                <w:iCs w:val="0"/>
                 <w:color w:val="2E74B5" w:themeColor="accent1" w:themeShade="BF"/>
               </w:rPr>
             </w:sdtEndPr>
@@ -6764,16 +6797,20 @@
           <w:numId w:val="0"/>
         </w:numPr>
         <w:ind w:left="360"/>
+        <w:rPr>
+          <w:lang w:val="en-US"/>
+        </w:rPr>
       </w:pPr>
       <w:bookmarkStart w:id="24" w:name="_Toc502767070"/>
       <w:proofErr w:type="spellStart"/>
-      <w:proofErr w:type="gramStart"/>
       <w:r>
+        <w:rPr>
+          <w:lang w:val="en-US"/>
+        </w:rPr>
         <w:t>new_message</w:t>
       </w:r>
       <w:bookmarkEnd w:id="24"/>
       <w:proofErr w:type="spellEnd"/>
-      <w:proofErr w:type="gramEnd"/>
     </w:p>
     <w:sdt>
       <w:sdtPr>
@@ -6798,6 +6835,7 @@
               <w:color w:val="008000"/>
               <w:sz w:val="19"/>
               <w:szCs w:val="19"/>
+              <w:lang w:val="en-US"/>
             </w:rPr>
           </w:pPr>
           <w:proofErr w:type="spellStart"/>
@@ -6805,6 +6843,7 @@
           <w:r>
             <w:rPr>
               <w:rStyle w:val="Titre5Car"/>
+              <w:lang w:val="en-US"/>
             </w:rPr>
             <w:t>param</w:t>
           </w:r>
@@ -6813,6 +6852,7 @@
           <w:r>
             <w:rPr>
               <w:rStyle w:val="Titre5Car"/>
+              <w:lang w:val="en-US"/>
             </w:rPr>
             <w:t xml:space="preserve">: </w:t>
           </w:r>
@@ -6822,38 +6862,44 @@
               <w:color w:val="008000"/>
               <w:sz w:val="19"/>
               <w:szCs w:val="19"/>
-            </w:rPr>
-            <w:t xml:space="preserve">JSON </w:t>
-          </w:r>
+              <w:lang w:val="en-US"/>
+            </w:rPr>
+            <w:t>JSON {'token': "",'</w:t>
+          </w:r>
+          <w:proofErr w:type="spellStart"/>
           <w:r>
             <w:rPr>
               <w:rFonts w:ascii="Consolas" w:hAnsi="Consolas" w:cs="Consolas"/>
               <w:color w:val="008000"/>
               <w:sz w:val="19"/>
               <w:szCs w:val="19"/>
-            </w:rPr>
-            <w:t>{'</w:t>
-          </w:r>
-          <w:proofErr w:type="spellStart"/>
+              <w:lang w:val="en-US"/>
+            </w:rPr>
+            <w:t>msg</w:t>
+          </w:r>
+          <w:proofErr w:type="spellEnd"/>
           <w:r>
             <w:rPr>
               <w:rFonts w:ascii="Consolas" w:hAnsi="Consolas" w:cs="Consolas"/>
               <w:color w:val="008000"/>
               <w:sz w:val="19"/>
               <w:szCs w:val="19"/>
-            </w:rPr>
-            <w:t>token</w:t>
-          </w:r>
-          <w:proofErr w:type="spellEnd"/>
-          <w:r>
+              <w:lang w:val="en-US"/>
+            </w:rPr>
+            <w:t>': ""}</w:t>
+          </w:r>
+        </w:p>
+        <w:p>
+          <w:pPr>
+            <w:shd w:val="clear" w:color="auto" w:fill="F2F2F2" w:themeFill="background1" w:themeFillShade="F2"/>
             <w:rPr>
               <w:rFonts w:ascii="Consolas" w:hAnsi="Consolas" w:cs="Consolas"/>
               <w:color w:val="008000"/>
               <w:sz w:val="19"/>
               <w:szCs w:val="19"/>
             </w:rPr>
-            <w:t>': </w:t>
-          </w:r>
+          </w:pPr>
+          <w:proofErr w:type="spellStart"/>
           <w:r>
             <w:rPr>
               <w:rFonts w:ascii="Consolas" w:hAnsi="Consolas" w:cs="Consolas"/>
@@ -6861,8 +6907,9 @@
               <w:sz w:val="19"/>
               <w:szCs w:val="19"/>
             </w:rPr>
-            <w:t>"",</w:t>
-          </w:r>
+            <w:t>Msg</w:t>
+          </w:r>
+          <w:proofErr w:type="spellEnd"/>
           <w:r>
             <w:rPr>
               <w:rFonts w:ascii="Consolas" w:hAnsi="Consolas" w:cs="Consolas"/>
@@ -6870,85 +6917,7 @@
               <w:sz w:val="19"/>
               <w:szCs w:val="19"/>
             </w:rPr>
-            <w:t>'</w:t>
-          </w:r>
-          <w:proofErr w:type="spellStart"/>
-          <w:r>
-            <w:rPr>
-              <w:rFonts w:ascii="Consolas" w:hAnsi="Consolas" w:cs="Consolas"/>
-              <w:color w:val="008000"/>
-              <w:sz w:val="19"/>
-              <w:szCs w:val="19"/>
-            </w:rPr>
-            <w:t>msg</w:t>
-          </w:r>
-          <w:proofErr w:type="spellEnd"/>
-          <w:r>
-            <w:rPr>
-              <w:rFonts w:ascii="Consolas" w:hAnsi="Consolas" w:cs="Consolas"/>
-              <w:color w:val="008000"/>
-              <w:sz w:val="19"/>
-              <w:szCs w:val="19"/>
-            </w:rPr>
-            <w:t>':</w:t>
-          </w:r>
-          <w:r>
-            <w:rPr>
-              <w:rFonts w:ascii="Consolas" w:hAnsi="Consolas" w:cs="Consolas"/>
-              <w:color w:val="008000"/>
-              <w:sz w:val="19"/>
-              <w:szCs w:val="19"/>
-            </w:rPr>
-            <w:t xml:space="preserve"> ""</w:t>
-          </w:r>
-          <w:r>
-            <w:rPr>
-              <w:rFonts w:ascii="Consolas" w:hAnsi="Consolas" w:cs="Consolas"/>
-              <w:color w:val="008000"/>
-              <w:sz w:val="19"/>
-              <w:szCs w:val="19"/>
-            </w:rPr>
-            <w:t>}</w:t>
-          </w:r>
-        </w:p>
-        <w:p>
-          <w:pPr>
-            <w:shd w:val="clear" w:color="auto" w:fill="F2F2F2" w:themeFill="background1" w:themeFillShade="F2"/>
-            <w:rPr>
-              <w:rFonts w:ascii="Consolas" w:hAnsi="Consolas" w:cs="Consolas"/>
-              <w:color w:val="008000"/>
-              <w:sz w:val="19"/>
-              <w:szCs w:val="19"/>
-            </w:rPr>
-          </w:pPr>
-          <w:proofErr w:type="spellStart"/>
-          <w:r>
-            <w:rPr>
-              <w:rFonts w:ascii="Consolas" w:hAnsi="Consolas" w:cs="Consolas"/>
-              <w:color w:val="008000"/>
-              <w:sz w:val="19"/>
-              <w:szCs w:val="19"/>
-            </w:rPr>
-            <w:t>Msg</w:t>
-          </w:r>
-          <w:proofErr w:type="spellEnd"/>
-          <w:r>
-            <w:rPr>
-              <w:rFonts w:ascii="Consolas" w:hAnsi="Consolas" w:cs="Consolas"/>
-              <w:color w:val="008000"/>
-              <w:sz w:val="19"/>
-              <w:szCs w:val="19"/>
-            </w:rPr>
-            <w:t xml:space="preserve"> : JSON </w:t>
-          </w:r>
-          <w:r>
-            <w:rPr>
-              <w:rFonts w:ascii="Consolas" w:hAnsi="Consolas" w:cs="Consolas"/>
-              <w:color w:val="008000"/>
-              <w:sz w:val="19"/>
-              <w:szCs w:val="19"/>
-            </w:rPr>
-            <w:t>{code</w:t>
+            <w:t> : JSON {code</w:t>
           </w:r>
           <w:proofErr w:type="gramStart"/>
           <w:r>
@@ -7038,6 +7007,7 @@
                   <w:color w:val="008000"/>
                   <w:sz w:val="19"/>
                   <w:szCs w:val="19"/>
+                  <w:lang w:val="en-US"/>
                 </w:rPr>
                 <w:t xml:space="preserve">EVENT </w:t>
               </w:r>
@@ -7048,6 +7018,7 @@
                   <w:color w:val="008000"/>
                   <w:sz w:val="19"/>
                   <w:szCs w:val="19"/>
+                  <w:lang w:val="en-US"/>
                 </w:rPr>
                 <w:t>new_message_available</w:t>
               </w:r>
@@ -7296,28 +7267,24 @@
                   <w:color w:val="A31515"/>
                   <w:sz w:val="19"/>
                   <w:szCs w:val="19"/>
+                  <w:lang w:val="en-US"/>
                 </w:rPr>
               </w:pPr>
-              <w:proofErr w:type="spellStart"/>
+              <w:proofErr w:type="gramStart"/>
               <w:r>
                 <w:rPr>
                   <w:rStyle w:val="Titre5Car"/>
-                </w:rPr>
-                <w:t>reply</w:t>
-              </w:r>
-              <w:proofErr w:type="spellEnd"/>
+                  <w:lang w:val="en-US"/>
+                </w:rPr>
+                <w:t>reply :</w:t>
+              </w:r>
+              <w:proofErr w:type="gramEnd"/>
               <w:r>
                 <w:rPr>
                   <w:rStyle w:val="Titre5Car"/>
-                </w:rPr>
-                <w:t> </w:t>
-              </w:r>
-              <w:proofErr w:type="gramStart"/>
-              <w:r>
-                <w:rPr>
-                  <w:rStyle w:val="Titre5Car"/>
-                </w:rPr>
-                <w:t xml:space="preserve">:  </w:t>
+                  <w:lang w:val="en-US"/>
+                </w:rPr>
+                <w:t xml:space="preserve">  </w:t>
               </w:r>
               <w:r>
                 <w:rPr>
@@ -7325,26 +7292,18 @@
                   <w:color w:val="008000"/>
                   <w:sz w:val="19"/>
                   <w:szCs w:val="19"/>
-                </w:rPr>
-                <w:t>EVENT</w:t>
-              </w:r>
-              <w:proofErr w:type="gramEnd"/>
+                  <w:lang w:val="en-US"/>
+                </w:rPr>
+                <w:t xml:space="preserve">EVENT </w:t>
+              </w:r>
+              <w:proofErr w:type="spellStart"/>
               <w:r>
                 <w:rPr>
                   <w:rFonts w:ascii="Consolas" w:hAnsi="Consolas" w:cs="Consolas"/>
                   <w:color w:val="008000"/>
                   <w:sz w:val="19"/>
                   <w:szCs w:val="19"/>
-                </w:rPr>
-                <w:t xml:space="preserve"> </w:t>
-              </w:r>
-              <w:proofErr w:type="spellStart"/>
-              <w:r>
-                <w:rPr>
-                  <w:rFonts w:ascii="Consolas" w:hAnsi="Consolas" w:cs="Consolas"/>
-                  <w:color w:val="008000"/>
-                  <w:sz w:val="19"/>
-                  <w:szCs w:val="19"/>
+                  <w:lang w:val="en-US"/>
                 </w:rPr>
                 <w:t>load_messages_reply</w:t>
               </w:r>
@@ -7359,6 +7318,7 @@
                   <w:color w:val="A31515"/>
                   <w:sz w:val="19"/>
                   <w:szCs w:val="19"/>
+                  <w:lang w:val="en-US"/>
                 </w:rPr>
               </w:pPr>
               <w:r>
@@ -7367,21 +7327,21 @@
                   <w:color w:val="008000"/>
                   <w:sz w:val="19"/>
                   <w:szCs w:val="19"/>
+                  <w:lang w:val="en-US"/>
                 </w:rPr>
                 <w:tab/>
                 <w:t xml:space="preserve">EVENT </w:t>
               </w:r>
-              <w:proofErr w:type="spellStart"/>
               <w:r>
                 <w:rPr>
                   <w:rFonts w:ascii="Consolas" w:hAnsi="Consolas" w:cs="Consolas"/>
                   <w:color w:val="A31515"/>
                   <w:sz w:val="19"/>
                   <w:szCs w:val="19"/>
+                  <w:lang w:val="en-US"/>
                 </w:rPr>
                 <w:t>error</w:t>
               </w:r>
-              <w:proofErr w:type="spellEnd"/>
             </w:p>
             <w:p>
               <w:pPr>
@@ -7441,9 +7401,6 @@
           <w:numId w:val="0"/>
         </w:numPr>
         <w:ind w:left="360"/>
-        <w:rPr>
-          <w:lang w:val="en-US"/>
-        </w:rPr>
       </w:pPr>
       <w:bookmarkStart w:id="26" w:name="_Toc502767072"/>
       <w:proofErr w:type="spellStart"/>
@@ -7475,37 +7432,33 @@
             <w:shd w:val="clear" w:color="auto" w:fill="F2F2F2" w:themeFill="background1" w:themeFillShade="F2"/>
             <w:rPr>
               <w:rStyle w:val="Titre5Car"/>
-              <w:lang w:val="en-US"/>
-            </w:rPr>
-          </w:pPr>
+            </w:rPr>
+          </w:pPr>
+          <w:proofErr w:type="spellStart"/>
           <w:proofErr w:type="gramStart"/>
           <w:r>
             <w:rPr>
               <w:rStyle w:val="Titre5Car"/>
-              <w:lang w:val="en-US"/>
             </w:rPr>
             <w:t>param</w:t>
           </w:r>
+          <w:proofErr w:type="spellEnd"/>
           <w:proofErr w:type="gramEnd"/>
           <w:r>
             <w:rPr>
               <w:rStyle w:val="Titre5Car"/>
-              <w:lang w:val="en-US"/>
             </w:rPr>
             <w:t xml:space="preserve">: </w:t>
           </w:r>
-          <w:proofErr w:type="spellStart"/>
           <w:r>
             <w:rPr>
               <w:rFonts w:ascii="Consolas" w:hAnsi="Consolas" w:cs="Consolas"/>
               <w:color w:val="008000"/>
               <w:sz w:val="19"/>
               <w:szCs w:val="19"/>
-              <w:lang w:val="en-US"/>
             </w:rPr>
             <w:t>Aucun</w:t>
           </w:r>
-          <w:proofErr w:type="spellEnd"/>
         </w:p>
         <w:p>
           <w:pPr>
@@ -7517,6 +7470,10 @@
           </w:pPr>
           <w:sdt>
             <w:sdtPr>
+              <w:rPr>
+                <w:i/>
+                <w:iCs/>
+              </w:rPr>
               <w:id w:val="-2123451896"/>
               <w:placeholder>
                 <w:docPart w:val="67235B7AE4754DFBB76683F73EACD079"/>
@@ -7526,6 +7483,8 @@
               <w:rPr>
                 <w:rStyle w:val="Titre5Car"/>
                 <w:rFonts w:asciiTheme="majorHAnsi" w:eastAsiaTheme="majorEastAsia" w:hAnsiTheme="majorHAnsi" w:cstheme="majorBidi"/>
+                <w:i w:val="0"/>
+                <w:iCs w:val="0"/>
                 <w:color w:val="2E74B5" w:themeColor="accent1" w:themeShade="BF"/>
               </w:rPr>
             </w:sdtEndPr>
@@ -7659,13 +7618,14 @@
       </w:pPr>
       <w:bookmarkStart w:id="27" w:name="_Toc502767073"/>
       <w:proofErr w:type="spellStart"/>
-      <w:proofErr w:type="gramStart"/>
       <w:r>
+        <w:rPr>
+          <w:lang w:val="en-US"/>
+        </w:rPr>
         <w:t>load_messages_reply</w:t>
       </w:r>
       <w:bookmarkEnd w:id="27"/>
       <w:proofErr w:type="spellEnd"/>
-      <w:proofErr w:type="gramEnd"/>
     </w:p>
     <w:sdt>
       <w:sdtPr>
@@ -7690,6 +7650,7 @@
               <w:lang w:val="en-US"/>
             </w:rPr>
           </w:pPr>
+          <w:proofErr w:type="spellStart"/>
           <w:proofErr w:type="gramStart"/>
           <w:r>
             <w:rPr>
@@ -7698,6 +7659,7 @@
             </w:rPr>
             <w:t>param</w:t>
           </w:r>
+          <w:proofErr w:type="spellEnd"/>
           <w:proofErr w:type="gramEnd"/>
           <w:r>
             <w:rPr>
@@ -7725,10 +7687,15 @@
             <w:spacing w:after="0" w:line="240" w:lineRule="auto"/>
             <w:rPr>
               <w:rStyle w:val="Emphaseple"/>
+              <w:lang w:val="en-US"/>
             </w:rPr>
           </w:pPr>
           <w:sdt>
             <w:sdtPr>
+              <w:rPr>
+                <w:i/>
+                <w:iCs/>
+              </w:rPr>
               <w:id w:val="354239528"/>
               <w:placeholder>
                 <w:docPart w:val="89F516D8300E42AC8F82FD9FC9337FFB"/>
@@ -7738,23 +7705,25 @@
               <w:rPr>
                 <w:rStyle w:val="Titre5Car"/>
                 <w:rFonts w:asciiTheme="majorHAnsi" w:eastAsiaTheme="majorEastAsia" w:hAnsiTheme="majorHAnsi" w:cstheme="majorBidi"/>
+                <w:i w:val="0"/>
+                <w:iCs w:val="0"/>
                 <w:color w:val="2E74B5" w:themeColor="accent1" w:themeShade="BF"/>
               </w:rPr>
             </w:sdtEndPr>
             <w:sdtContent>
-              <w:proofErr w:type="spellStart"/>
               <w:proofErr w:type="gramStart"/>
               <w:r>
                 <w:rPr>
                   <w:rStyle w:val="Titre5Car"/>
+                  <w:lang w:val="en-US"/>
                 </w:rPr>
                 <w:t>reply</w:t>
               </w:r>
-              <w:proofErr w:type="spellEnd"/>
               <w:proofErr w:type="gramEnd"/>
               <w:r>
                 <w:rPr>
                   <w:rStyle w:val="Titre5Car"/>
+                  <w:lang w:val="en-US"/>
                 </w:rPr>
                 <w:t> :</w:t>
               </w:r>
@@ -7764,6 +7733,7 @@
                   <w:color w:val="008000"/>
                   <w:sz w:val="19"/>
                   <w:szCs w:val="19"/>
+                  <w:lang w:val="en-US"/>
                 </w:rPr>
                 <w:t xml:space="preserve"> </w:t>
               </w:r>
@@ -7773,34 +7743,16 @@
                   <w:color w:val="008000"/>
                   <w:sz w:val="19"/>
                   <w:szCs w:val="19"/>
-                </w:rPr>
-                <w:t>&lt;</w:t>
-              </w:r>
-              <w:proofErr w:type="spellStart"/>
-              <w:r>
-                <w:rPr>
-                  <w:rFonts w:ascii="Consolas" w:hAnsi="Consolas" w:cs="Consolas"/>
-                  <w:color w:val="008000"/>
-                  <w:sz w:val="19"/>
-                  <w:szCs w:val="19"/>
-                </w:rPr>
-                <w:t>Array</w:t>
-              </w:r>
-              <w:proofErr w:type="spellEnd"/>
-              <w:r>
-                <w:rPr>
-                  <w:rFonts w:ascii="Consolas" w:hAnsi="Consolas" w:cs="Consolas"/>
-                  <w:color w:val="008000"/>
-                  <w:sz w:val="19"/>
-                  <w:szCs w:val="19"/>
-                </w:rPr>
-                <w:t xml:space="preserve">&gt; Messages </w:t>
+                  <w:lang w:val="en-US"/>
+                </w:rPr>
+                <w:t xml:space="preserve">&lt;Array&gt; Messages </w:t>
               </w:r>
             </w:sdtContent>
           </w:sdt>
           <w:r>
             <w:rPr>
               <w:rStyle w:val="Titre5Car"/>
+              <w:lang w:val="en-US"/>
             </w:rPr>
             <w:br/>
           </w:r>
@@ -8032,7 +7984,7 @@
                             <w:fldChar w:fldCharType="separate"/>
                           </w:r>
                           <w:r>
-                            <w:t>2</w:t>
+                            <w:t>4</w:t>
                           </w:r>
                           <w:r>
                             <w:fldChar w:fldCharType="end"/>
@@ -8081,7 +8033,7 @@
                       <w:fldChar w:fldCharType="separate"/>
                     </w:r>
                     <w:r>
-                      <w:t>2</w:t>
+                      <w:t>4</w:t>
                     </w:r>
                     <w:r>
                       <w:fldChar w:fldCharType="end"/>
@@ -10903,7 +10855,9 @@
   <w:rsids>
     <w:rsidRoot w:val="00F37E05"/>
     <w:rsid w:val="001463F7"/>
+    <w:rsid w:val="006F5DEB"/>
     <w:rsid w:val="00F37E05"/>
+    <w:rsid w:val="00F978A3"/>
   </w:rsids>
   <m:mathPr>
     <m:mathFont m:val="Cambria Math"/>
@@ -11880,7 +11834,7 @@
 </file>
 
 <file path=customXml/itemProps2.xml><?xml version="1.0" encoding="utf-8"?>
-<ds:datastoreItem xmlns:ds="http://schemas.openxmlformats.org/officeDocument/2006/customXml" ds:itemID="{38060D84-25DD-43BB-A365-D9F969612A8C}">
+<ds:datastoreItem xmlns:ds="http://schemas.openxmlformats.org/officeDocument/2006/customXml" ds:itemID="{34679F98-E376-42C0-B757-DA9F21EC60DC}">
   <ds:schemaRefs>
     <ds:schemaRef ds:uri="http://schemas.openxmlformats.org/officeDocument/2006/bibliography"/>
   </ds:schemaRefs>

</xml_diff>